<commit_message>
Home page Unit Test & modification of product analysis
</commit_message>
<xml_diff>
--- a/Vineet Study Report/Products collection analysis.docx
+++ b/Vineet Study Report/Products collection analysis.docx
@@ -23,6 +23,8 @@
         </w:rPr>
         <w:t>Product Collection Analysis</w:t>
       </w:r>
+      <w:bookmarkStart w:id="0" w:name="_GoBack"/>
+      <w:bookmarkEnd w:id="0"/>
     </w:p>
     <w:p>
       <w:pPr>
@@ -1227,7 +1229,15 @@
                 <w:sz w:val="24"/>
                 <w:szCs w:val="24"/>
               </w:rPr>
-              <w:t>ShopId</w:t>
+              <w:t>s</w:t>
+            </w:r>
+            <w:r>
+              <w:rPr>
+                <w:rFonts w:ascii="Courier New" w:hAnsi="Courier New" w:cs="Courier New"/>
+                <w:sz w:val="24"/>
+                <w:szCs w:val="24"/>
+              </w:rPr>
+              <w:t>hopId</w:t>
             </w:r>
             <w:proofErr w:type="spellEnd"/>
           </w:p>
@@ -1307,7 +1317,15 @@
                 <w:sz w:val="24"/>
                 <w:szCs w:val="24"/>
               </w:rPr>
-              <w:t>Title</w:t>
+              <w:t>t</w:t>
+            </w:r>
+            <w:r>
+              <w:rPr>
+                <w:rFonts w:ascii="Courier New" w:hAnsi="Courier New" w:cs="Courier New"/>
+                <w:sz w:val="24"/>
+                <w:szCs w:val="24"/>
+              </w:rPr>
+              <w:t>itle</w:t>
             </w:r>
           </w:p>
         </w:tc>
@@ -1380,14 +1398,24 @@
                 <w:szCs w:val="24"/>
               </w:rPr>
             </w:pPr>
-            <w:r>
-              <w:rPr>
-                <w:rFonts w:ascii="Courier New" w:hAnsi="Courier New" w:cs="Courier New"/>
-                <w:sz w:val="24"/>
-                <w:szCs w:val="24"/>
-              </w:rPr>
-              <w:t>Page title</w:t>
-            </w:r>
+            <w:proofErr w:type="spellStart"/>
+            <w:r>
+              <w:rPr>
+                <w:rFonts w:ascii="Courier New" w:hAnsi="Courier New" w:cs="Courier New"/>
+                <w:sz w:val="24"/>
+                <w:szCs w:val="24"/>
+              </w:rPr>
+              <w:t>pageT</w:t>
+            </w:r>
+            <w:r>
+              <w:rPr>
+                <w:rFonts w:ascii="Courier New" w:hAnsi="Courier New" w:cs="Courier New"/>
+                <w:sz w:val="24"/>
+                <w:szCs w:val="24"/>
+              </w:rPr>
+              <w:t>itle</w:t>
+            </w:r>
+            <w:proofErr w:type="spellEnd"/>
           </w:p>
         </w:tc>
         <w:tc>
@@ -1438,7 +1466,15 @@
                 <w:sz w:val="24"/>
                 <w:szCs w:val="24"/>
               </w:rPr>
-              <w:t>true</w:t>
+              <w:t>T</w:t>
+            </w:r>
+            <w:r>
+              <w:rPr>
+                <w:rFonts w:ascii="Courier New" w:hAnsi="Courier New" w:cs="Courier New"/>
+                <w:sz w:val="24"/>
+                <w:szCs w:val="24"/>
+              </w:rPr>
+              <w:t>rue</w:t>
             </w:r>
           </w:p>
         </w:tc>
@@ -1481,7 +1517,15 @@
                 <w:sz w:val="24"/>
                 <w:szCs w:val="24"/>
               </w:rPr>
-              <w:t>Description</w:t>
+              <w:t>d</w:t>
+            </w:r>
+            <w:r>
+              <w:rPr>
+                <w:rFonts w:ascii="Courier New" w:hAnsi="Courier New" w:cs="Courier New"/>
+                <w:sz w:val="24"/>
+                <w:szCs w:val="24"/>
+              </w:rPr>
+              <w:t>escription</w:t>
             </w:r>
           </w:p>
         </w:tc>
@@ -1568,7 +1612,15 @@
                 <w:sz w:val="24"/>
                 <w:szCs w:val="24"/>
               </w:rPr>
-              <w:t>Type</w:t>
+              <w:t>t</w:t>
+            </w:r>
+            <w:r>
+              <w:rPr>
+                <w:rFonts w:ascii="Courier New" w:hAnsi="Courier New" w:cs="Courier New"/>
+                <w:sz w:val="24"/>
+                <w:szCs w:val="24"/>
+              </w:rPr>
+              <w:t>ype</w:t>
             </w:r>
           </w:p>
         </w:tc>
@@ -1647,7 +1699,15 @@
                 <w:sz w:val="24"/>
                 <w:szCs w:val="24"/>
               </w:rPr>
-              <w:t>Vendor</w:t>
+              <w:t>v</w:t>
+            </w:r>
+            <w:r>
+              <w:rPr>
+                <w:rFonts w:ascii="Courier New" w:hAnsi="Courier New" w:cs="Courier New"/>
+                <w:sz w:val="24"/>
+                <w:szCs w:val="24"/>
+              </w:rPr>
+              <w:t>endor</w:t>
             </w:r>
           </w:p>
         </w:tc>
@@ -1735,7 +1795,15 @@
                 <w:sz w:val="24"/>
                 <w:szCs w:val="24"/>
               </w:rPr>
-              <w:t>Metafields</w:t>
+              <w:t>metaF</w:t>
+            </w:r>
+            <w:r>
+              <w:rPr>
+                <w:rFonts w:ascii="Courier New" w:hAnsi="Courier New" w:cs="Courier New"/>
+                <w:sz w:val="24"/>
+                <w:szCs w:val="24"/>
+              </w:rPr>
+              <w:t>ields</w:t>
             </w:r>
             <w:proofErr w:type="spellEnd"/>
           </w:p>
@@ -1825,7 +1893,15 @@
                 <w:sz w:val="24"/>
                 <w:szCs w:val="24"/>
               </w:rPr>
-              <w:t>Positions</w:t>
+              <w:t>p</w:t>
+            </w:r>
+            <w:r>
+              <w:rPr>
+                <w:rFonts w:ascii="Courier New" w:hAnsi="Courier New" w:cs="Courier New"/>
+                <w:sz w:val="24"/>
+                <w:szCs w:val="24"/>
+              </w:rPr>
+              <w:t>ositions</w:t>
             </w:r>
           </w:p>
         </w:tc>
@@ -1912,7 +1988,15 @@
                 <w:sz w:val="24"/>
                 <w:szCs w:val="24"/>
               </w:rPr>
-              <w:t>Price</w:t>
+              <w:t>p</w:t>
+            </w:r>
+            <w:r>
+              <w:rPr>
+                <w:rFonts w:ascii="Courier New" w:hAnsi="Courier New" w:cs="Courier New"/>
+                <w:sz w:val="24"/>
+                <w:szCs w:val="24"/>
+              </w:rPr>
+              <w:t>rice</w:t>
             </w:r>
           </w:p>
         </w:tc>
@@ -2364,7 +2448,15 @@
                 <w:sz w:val="24"/>
                 <w:szCs w:val="24"/>
               </w:rPr>
-              <w:t>Parcel</w:t>
+              <w:t>p</w:t>
+            </w:r>
+            <w:r>
+              <w:rPr>
+                <w:rFonts w:ascii="Courier New" w:hAnsi="Courier New" w:cs="Courier New"/>
+                <w:sz w:val="24"/>
+                <w:szCs w:val="24"/>
+              </w:rPr>
+              <w:t>arcel</w:t>
             </w:r>
           </w:p>
         </w:tc>
@@ -2454,7 +2546,15 @@
                 <w:sz w:val="24"/>
                 <w:szCs w:val="24"/>
               </w:rPr>
-              <w:t>Hashtags</w:t>
+              <w:t>h</w:t>
+            </w:r>
+            <w:r>
+              <w:rPr>
+                <w:rFonts w:ascii="Courier New" w:hAnsi="Courier New" w:cs="Courier New"/>
+                <w:sz w:val="24"/>
+                <w:szCs w:val="24"/>
+              </w:rPr>
+              <w:t>ashtags</w:t>
             </w:r>
           </w:p>
         </w:tc>
@@ -2506,7 +2606,15 @@
                 <w:sz w:val="24"/>
                 <w:szCs w:val="24"/>
               </w:rPr>
-              <w:t>true</w:t>
+              <w:t>T</w:t>
+            </w:r>
+            <w:r>
+              <w:rPr>
+                <w:rFonts w:ascii="Courier New" w:hAnsi="Courier New" w:cs="Courier New"/>
+                <w:sz w:val="24"/>
+                <w:szCs w:val="24"/>
+              </w:rPr>
+              <w:t>rue</w:t>
             </w:r>
           </w:p>
         </w:tc>
@@ -2874,7 +2982,15 @@
                 <w:sz w:val="24"/>
                 <w:szCs w:val="24"/>
               </w:rPr>
-              <w:t>true</w:t>
+              <w:t>T</w:t>
+            </w:r>
+            <w:r>
+              <w:rPr>
+                <w:rFonts w:ascii="Courier New" w:hAnsi="Courier New" w:cs="Courier New"/>
+                <w:sz w:val="24"/>
+                <w:szCs w:val="24"/>
+              </w:rPr>
+              <w:t>rue</w:t>
             </w:r>
           </w:p>
         </w:tc>
@@ -2920,7 +3036,15 @@
                 <w:sz w:val="24"/>
                 <w:szCs w:val="24"/>
               </w:rPr>
-              <w:t>Handle</w:t>
+              <w:t>h</w:t>
+            </w:r>
+            <w:r>
+              <w:rPr>
+                <w:rFonts w:ascii="Courier New" w:hAnsi="Courier New" w:cs="Courier New"/>
+                <w:sz w:val="24"/>
+                <w:szCs w:val="24"/>
+              </w:rPr>
+              <w:t>andle</w:t>
             </w:r>
           </w:p>
         </w:tc>
@@ -3095,7 +3219,15 @@
                 <w:sz w:val="24"/>
                 <w:szCs w:val="24"/>
               </w:rPr>
-              <w:t>Templatesuffix</w:t>
+              <w:t>templateS</w:t>
+            </w:r>
+            <w:r>
+              <w:rPr>
+                <w:rFonts w:ascii="Courier New" w:hAnsi="Courier New" w:cs="Courier New"/>
+                <w:sz w:val="24"/>
+                <w:szCs w:val="24"/>
+              </w:rPr>
+              <w:t>uffix</w:t>
             </w:r>
             <w:proofErr w:type="spellEnd"/>
           </w:p>
@@ -3895,7 +4027,15 @@
                 <w:sz w:val="24"/>
                 <w:szCs w:val="24"/>
               </w:rPr>
-              <w:t>Ancestors</w:t>
+              <w:t>a</w:t>
+            </w:r>
+            <w:r>
+              <w:rPr>
+                <w:rFonts w:ascii="Courier New" w:hAnsi="Courier New" w:cs="Courier New"/>
+                <w:sz w:val="24"/>
+                <w:szCs w:val="24"/>
+              </w:rPr>
+              <w:t>ncestors</w:t>
             </w:r>
           </w:p>
         </w:tc>
@@ -3974,7 +4114,15 @@
                 <w:sz w:val="24"/>
                 <w:szCs w:val="24"/>
               </w:rPr>
-              <w:t>Index</w:t>
+              <w:t>i</w:t>
+            </w:r>
+            <w:r>
+              <w:rPr>
+                <w:rFonts w:ascii="Courier New" w:hAnsi="Courier New" w:cs="Courier New"/>
+                <w:sz w:val="24"/>
+                <w:szCs w:val="24"/>
+              </w:rPr>
+              <w:t>ndex</w:t>
             </w:r>
           </w:p>
         </w:tc>
@@ -4018,7 +4166,15 @@
                 <w:sz w:val="24"/>
                 <w:szCs w:val="24"/>
               </w:rPr>
-              <w:t>True</w:t>
+              <w:t>t</w:t>
+            </w:r>
+            <w:r>
+              <w:rPr>
+                <w:rFonts w:ascii="Courier New" w:hAnsi="Courier New" w:cs="Courier New"/>
+                <w:sz w:val="24"/>
+                <w:szCs w:val="24"/>
+              </w:rPr>
+              <w:t>rue</w:t>
             </w:r>
           </w:p>
         </w:tc>
@@ -4061,7 +4217,15 @@
                 <w:sz w:val="24"/>
                 <w:szCs w:val="24"/>
               </w:rPr>
-              <w:t>Barcode</w:t>
+              <w:t>b</w:t>
+            </w:r>
+            <w:r>
+              <w:rPr>
+                <w:rFonts w:ascii="Courier New" w:hAnsi="Courier New" w:cs="Courier New"/>
+                <w:sz w:val="24"/>
+                <w:szCs w:val="24"/>
+              </w:rPr>
+              <w:t>arcode</w:t>
             </w:r>
           </w:p>
         </w:tc>
@@ -4105,7 +4269,15 @@
                 <w:sz w:val="24"/>
                 <w:szCs w:val="24"/>
               </w:rPr>
-              <w:t>True</w:t>
+              <w:t>t</w:t>
+            </w:r>
+            <w:r>
+              <w:rPr>
+                <w:rFonts w:ascii="Courier New" w:hAnsi="Courier New" w:cs="Courier New"/>
+                <w:sz w:val="24"/>
+                <w:szCs w:val="24"/>
+              </w:rPr>
+              <w:t>rue</w:t>
             </w:r>
           </w:p>
         </w:tc>
@@ -4194,7 +4366,15 @@
                 <w:sz w:val="24"/>
                 <w:szCs w:val="24"/>
               </w:rPr>
-              <w:t>True</w:t>
+              <w:t>t</w:t>
+            </w:r>
+            <w:r>
+              <w:rPr>
+                <w:rFonts w:ascii="Courier New" w:hAnsi="Courier New" w:cs="Courier New"/>
+                <w:sz w:val="24"/>
+                <w:szCs w:val="24"/>
+              </w:rPr>
+              <w:t>rue</w:t>
             </w:r>
           </w:p>
         </w:tc>
@@ -4283,7 +4463,15 @@
                 <w:sz w:val="24"/>
                 <w:szCs w:val="24"/>
               </w:rPr>
-              <w:t>true</w:t>
+              <w:t>t</w:t>
+            </w:r>
+            <w:r>
+              <w:rPr>
+                <w:rFonts w:ascii="Courier New" w:hAnsi="Courier New" w:cs="Courier New"/>
+                <w:sz w:val="24"/>
+                <w:szCs w:val="24"/>
+              </w:rPr>
+              <w:t>rue</w:t>
             </w:r>
           </w:p>
         </w:tc>
@@ -4372,7 +4560,15 @@
                 <w:sz w:val="24"/>
                 <w:szCs w:val="24"/>
               </w:rPr>
-              <w:t>True</w:t>
+              <w:t>t</w:t>
+            </w:r>
+            <w:r>
+              <w:rPr>
+                <w:rFonts w:ascii="Courier New" w:hAnsi="Courier New" w:cs="Courier New"/>
+                <w:sz w:val="24"/>
+                <w:szCs w:val="24"/>
+              </w:rPr>
+              <w:t>rue</w:t>
             </w:r>
           </w:p>
         </w:tc>
@@ -4461,7 +4657,15 @@
                 <w:sz w:val="24"/>
                 <w:szCs w:val="24"/>
               </w:rPr>
-              <w:t>True</w:t>
+              <w:t>t</w:t>
+            </w:r>
+            <w:r>
+              <w:rPr>
+                <w:rFonts w:ascii="Courier New" w:hAnsi="Courier New" w:cs="Courier New"/>
+                <w:sz w:val="24"/>
+                <w:szCs w:val="24"/>
+              </w:rPr>
+              <w:t>rue</w:t>
             </w:r>
           </w:p>
         </w:tc>
@@ -4558,7 +4762,15 @@
                 <w:sz w:val="24"/>
                 <w:szCs w:val="24"/>
               </w:rPr>
-              <w:t>True</w:t>
+              <w:t>t</w:t>
+            </w:r>
+            <w:r>
+              <w:rPr>
+                <w:rFonts w:ascii="Courier New" w:hAnsi="Courier New" w:cs="Courier New"/>
+                <w:sz w:val="24"/>
+                <w:szCs w:val="24"/>
+              </w:rPr>
+              <w:t>rue</w:t>
             </w:r>
           </w:p>
         </w:tc>
@@ -4647,7 +4859,15 @@
                 <w:sz w:val="24"/>
                 <w:szCs w:val="24"/>
               </w:rPr>
-              <w:t>True</w:t>
+              <w:t>t</w:t>
+            </w:r>
+            <w:r>
+              <w:rPr>
+                <w:rFonts w:ascii="Courier New" w:hAnsi="Courier New" w:cs="Courier New"/>
+                <w:sz w:val="24"/>
+                <w:szCs w:val="24"/>
+              </w:rPr>
+              <w:t>rue</w:t>
             </w:r>
           </w:p>
         </w:tc>
@@ -4736,7 +4956,15 @@
                 <w:sz w:val="24"/>
                 <w:szCs w:val="24"/>
               </w:rPr>
-              <w:t>True</w:t>
+              <w:t>t</w:t>
+            </w:r>
+            <w:r>
+              <w:rPr>
+                <w:rFonts w:ascii="Courier New" w:hAnsi="Courier New" w:cs="Courier New"/>
+                <w:sz w:val="24"/>
+                <w:szCs w:val="24"/>
+              </w:rPr>
+              <w:t>rue</w:t>
             </w:r>
           </w:p>
         </w:tc>
@@ -4779,7 +5007,15 @@
                 <w:sz w:val="24"/>
                 <w:szCs w:val="24"/>
               </w:rPr>
-              <w:t>Price</w:t>
+              <w:t>p</w:t>
+            </w:r>
+            <w:r>
+              <w:rPr>
+                <w:rFonts w:ascii="Courier New" w:hAnsi="Courier New" w:cs="Courier New"/>
+                <w:sz w:val="24"/>
+                <w:szCs w:val="24"/>
+              </w:rPr>
+              <w:t>rice</w:t>
             </w:r>
           </w:p>
         </w:tc>
@@ -4823,7 +5059,15 @@
                 <w:sz w:val="24"/>
                 <w:szCs w:val="24"/>
               </w:rPr>
-              <w:t>True</w:t>
+              <w:t>t</w:t>
+            </w:r>
+            <w:r>
+              <w:rPr>
+                <w:rFonts w:ascii="Courier New" w:hAnsi="Courier New" w:cs="Courier New"/>
+                <w:sz w:val="24"/>
+                <w:szCs w:val="24"/>
+              </w:rPr>
+              <w:t>rue</w:t>
             </w:r>
           </w:p>
         </w:tc>
@@ -4948,7 +5192,15 @@
                 <w:sz w:val="24"/>
                 <w:szCs w:val="24"/>
               </w:rPr>
-              <w:t>Sku</w:t>
+              <w:t>s</w:t>
+            </w:r>
+            <w:r>
+              <w:rPr>
+                <w:rFonts w:ascii="Courier New" w:hAnsi="Courier New" w:cs="Courier New"/>
+                <w:sz w:val="24"/>
+                <w:szCs w:val="24"/>
+              </w:rPr>
+              <w:t>ku</w:t>
             </w:r>
             <w:proofErr w:type="spellEnd"/>
           </w:p>
@@ -4993,7 +5245,15 @@
                 <w:sz w:val="24"/>
                 <w:szCs w:val="24"/>
               </w:rPr>
-              <w:t>True</w:t>
+              <w:t>t</w:t>
+            </w:r>
+            <w:r>
+              <w:rPr>
+                <w:rFonts w:ascii="Courier New" w:hAnsi="Courier New" w:cs="Courier New"/>
+                <w:sz w:val="24"/>
+                <w:szCs w:val="24"/>
+              </w:rPr>
+              <w:t>rue</w:t>
             </w:r>
           </w:p>
         </w:tc>
@@ -5036,7 +5296,15 @@
                 <w:sz w:val="24"/>
                 <w:szCs w:val="24"/>
               </w:rPr>
-              <w:t>Type</w:t>
+              <w:t>t</w:t>
+            </w:r>
+            <w:r>
+              <w:rPr>
+                <w:rFonts w:ascii="Courier New" w:hAnsi="Courier New" w:cs="Courier New"/>
+                <w:sz w:val="24"/>
+                <w:szCs w:val="24"/>
+              </w:rPr>
+              <w:t>ype</w:t>
             </w:r>
           </w:p>
         </w:tc>
@@ -5115,7 +5383,15 @@
                 <w:sz w:val="24"/>
                 <w:szCs w:val="24"/>
               </w:rPr>
-              <w:t>Taxable</w:t>
+              <w:t>t</w:t>
+            </w:r>
+            <w:r>
+              <w:rPr>
+                <w:rFonts w:ascii="Courier New" w:hAnsi="Courier New" w:cs="Courier New"/>
+                <w:sz w:val="24"/>
+                <w:szCs w:val="24"/>
+              </w:rPr>
+              <w:t>axable</w:t>
             </w:r>
           </w:p>
         </w:tc>
@@ -5159,7 +5435,15 @@
                 <w:sz w:val="24"/>
                 <w:szCs w:val="24"/>
               </w:rPr>
-              <w:t>True</w:t>
+              <w:t>t</w:t>
+            </w:r>
+            <w:r>
+              <w:rPr>
+                <w:rFonts w:ascii="Courier New" w:hAnsi="Courier New" w:cs="Courier New"/>
+                <w:sz w:val="24"/>
+                <w:szCs w:val="24"/>
+              </w:rPr>
+              <w:t>rue</w:t>
             </w:r>
           </w:p>
         </w:tc>
@@ -5202,7 +5486,15 @@
                 <w:sz w:val="24"/>
                 <w:szCs w:val="24"/>
               </w:rPr>
-              <w:t>Title</w:t>
+              <w:t>t</w:t>
+            </w:r>
+            <w:r>
+              <w:rPr>
+                <w:rFonts w:ascii="Courier New" w:hAnsi="Courier New" w:cs="Courier New"/>
+                <w:sz w:val="24"/>
+                <w:szCs w:val="24"/>
+              </w:rPr>
+              <w:t>itle</w:t>
             </w:r>
           </w:p>
         </w:tc>
@@ -5246,7 +5538,15 @@
                 <w:sz w:val="24"/>
                 <w:szCs w:val="24"/>
               </w:rPr>
-              <w:t>True</w:t>
+              <w:t>t</w:t>
+            </w:r>
+            <w:r>
+              <w:rPr>
+                <w:rFonts w:ascii="Courier New" w:hAnsi="Courier New" w:cs="Courier New"/>
+                <w:sz w:val="24"/>
+                <w:szCs w:val="24"/>
+              </w:rPr>
+              <w:t>rue</w:t>
             </w:r>
           </w:p>
         </w:tc>
@@ -5335,7 +5635,15 @@
                 <w:sz w:val="24"/>
                 <w:szCs w:val="24"/>
               </w:rPr>
-              <w:t>True</w:t>
+              <w:t>t</w:t>
+            </w:r>
+            <w:r>
+              <w:rPr>
+                <w:rFonts w:ascii="Courier New" w:hAnsi="Courier New" w:cs="Courier New"/>
+                <w:sz w:val="24"/>
+                <w:szCs w:val="24"/>
+              </w:rPr>
+              <w:t>rue</w:t>
             </w:r>
           </w:p>
         </w:tc>
@@ -5515,7 +5823,15 @@
                 <w:sz w:val="24"/>
                 <w:szCs w:val="24"/>
               </w:rPr>
-              <w:t>True</w:t>
+              <w:t>t</w:t>
+            </w:r>
+            <w:r>
+              <w:rPr>
+                <w:rFonts w:ascii="Courier New" w:hAnsi="Courier New" w:cs="Courier New"/>
+                <w:sz w:val="24"/>
+                <w:szCs w:val="24"/>
+              </w:rPr>
+              <w:t>rue</w:t>
             </w:r>
           </w:p>
         </w:tc>
@@ -5627,8 +5943,6 @@
           <w:szCs w:val="24"/>
         </w:rPr>
       </w:pPr>
-      <w:bookmarkStart w:id="0" w:name="_GoBack"/>
-      <w:bookmarkEnd w:id="0"/>
     </w:p>
     <w:sectPr>
       <w:pgSz w:w="11906" w:h="16838"/>

</xml_diff>